<commit_message>
Added results for additional experiment
</commit_message>
<xml_diff>
--- a/docs/blog/data_preparation_&_setup/KD Targets and Representation creation.docx
+++ b/docs/blog/data_preparation_&_setup/KD Targets and Representation creation.docx
@@ -753,6 +753,97 @@
           <w:lang w:val="en-US"/>
         </w:rPr>
       </w:pPr>
+    </w:p>
+    <w:p>
+      <w:pPr>
+        <w:rPr>
+          <w:lang w:val="en-US"/>
+        </w:rPr>
+      </w:pPr>
+      <w:r>
+        <w:rPr>
+          <w:lang w:val="en-US"/>
+        </w:rPr>
+        <w:t>Question: Means have been taken over all time steps, also potential padded ones -&gt; Try non-padded</w:t>
+      </w:r>
+    </w:p>
+    <w:p>
+      <w:pPr>
+        <w:pStyle w:val="ListParagraph"/>
+        <w:numPr>
+          <w:ilvl w:val="0"/>
+          <w:numId w:val="3"/>
+        </w:numPr>
+        <w:rPr>
+          <w:lang w:val="en-US"/>
+        </w:rPr>
+      </w:pPr>
+      <w:r>
+        <w:rPr>
+          <w:lang w:val="en-US"/>
+        </w:rPr>
+        <w:t xml:space="preserve">Surprisingly does not get better, but a little </w:t>
+      </w:r>
+      <w:proofErr w:type="gramStart"/>
+      <w:r>
+        <w:rPr>
+          <w:lang w:val="en-US"/>
+        </w:rPr>
+        <w:t>worse</w:t>
+      </w:r>
+      <w:proofErr w:type="gramEnd"/>
+    </w:p>
+    <w:p>
+      <w:pPr>
+        <w:pStyle w:val="ListParagraph"/>
+        <w:numPr>
+          <w:ilvl w:val="0"/>
+          <w:numId w:val="3"/>
+        </w:numPr>
+        <w:rPr>
+          <w:lang w:val="en-US"/>
+        </w:rPr>
+      </w:pPr>
+      <w:r>
+        <w:rPr>
+          <w:lang w:val="en-US"/>
+        </w:rPr>
+        <w:t xml:space="preserve">Keep aggregation also on padded time steps for </w:t>
+      </w:r>
+      <w:proofErr w:type="gramStart"/>
+      <w:r>
+        <w:rPr>
+          <w:lang w:val="en-US"/>
+        </w:rPr>
+        <w:t>audio</w:t>
+      </w:r>
+      <w:proofErr w:type="gramEnd"/>
+    </w:p>
+    <w:p>
+      <w:pPr>
+        <w:pStyle w:val="ListParagraph"/>
+        <w:numPr>
+          <w:ilvl w:val="0"/>
+          <w:numId w:val="3"/>
+        </w:numPr>
+        <w:rPr>
+          <w:lang w:val="en-US"/>
+        </w:rPr>
+      </w:pPr>
+      <w:proofErr w:type="gramStart"/>
+      <w:r>
+        <w:rPr>
+          <w:lang w:val="en-US"/>
+        </w:rPr>
+        <w:t>Also</w:t>
+      </w:r>
+      <w:proofErr w:type="gramEnd"/>
+      <w:r>
+        <w:rPr>
+          <w:lang w:val="en-US"/>
+        </w:rPr>
+        <w:t xml:space="preserve"> a little faster, since mean can be vectorized instead of for-looped (ca. 1.5x faster) -&gt; Padding mask is different for each time step!</w:t>
+      </w:r>
     </w:p>
     <w:p>
       <w:pPr>

</xml_diff>